<commit_message>
Version 0.01.00001 finished upload Article function
</commit_message>
<xml_diff>
--- a/captchaApp/captcha部分题解.docx
+++ b/captchaApp/captcha部分题解.docx
@@ -103,7 +103,7 @@
                     </pic:cNvPicPr>
                   </pic:nvPicPr>
                   <pic:blipFill>
-                    <a:blip r:embed="rId5" cstate="print">
+                    <a:blip r:embed="rId7" cstate="print">
                       <a:extLst>
                         <a:ext uri="{28A0092B-C50C-407E-A947-70E740481C1C}">
                           <a14:useLocalDpi xmlns:a14="http://schemas.microsoft.com/office/drawing/2010/main" val="0"/>
@@ -154,86 +154,104 @@
     </w:p>
     <w:p>
       <m:oMath>
-        <m:r>
-          <m:rPr>
-            <m:sty m:val="p"/>
-          </m:rPr>
-          <w:rPr>
-            <w:rFonts w:ascii="Cambria Math" w:hAnsi="Cambria Math"/>
-          </w:rPr>
-          <m:t>log⁡</m:t>
-        </m:r>
-        <m:r>
-          <m:rPr>
-            <m:sty m:val="p"/>
-          </m:rPr>
-          <w:rPr>
-            <w:rFonts w:ascii="Cambria Math" w:hAnsi="Cambria Math"/>
-          </w:rPr>
-          <m:t>〖</m:t>
-        </m:r>
-        <m:r>
-          <w:rPr>
-            <w:rFonts w:ascii="Cambria Math" w:hAnsi="Cambria Math"/>
-          </w:rPr>
-          <m:t>〖</m:t>
-        </m:r>
-        <m:r>
-          <w:rPr>
-            <w:rFonts w:ascii="Cambria Math" w:hAnsi="Cambria Math"/>
-          </w:rPr>
-          <m:t>2019</m:t>
-        </m:r>
-        <m:r>
-          <w:rPr>
-            <w:rFonts w:ascii="Cambria Math" w:hAnsi="Cambria Math"/>
-          </w:rPr>
-          <m:t>〗</m:t>
-        </m:r>
-        <m:r>
-          <w:rPr>
-            <w:rFonts w:ascii="Cambria Math" w:hAnsi="Cambria Math"/>
-          </w:rPr>
-          <m:t>^2019</m:t>
-        </m:r>
-        <m:r>
-          <m:rPr>
-            <m:sty m:val="p"/>
-          </m:rPr>
-          <w:rPr>
-            <w:rFonts w:ascii="Cambria Math" w:hAnsi="Cambria Math"/>
-          </w:rPr>
-          <m:t xml:space="preserve"> </m:t>
-        </m:r>
-        <m:r>
-          <m:rPr>
-            <m:sty m:val="p"/>
-          </m:rPr>
-          <w:rPr>
-            <w:rFonts w:ascii="Cambria Math" w:hAnsi="Cambria Math"/>
-          </w:rPr>
-          <m:t>〗</m:t>
-        </m:r>
+        <m:func>
+          <m:funcPr>
+            <m:ctrlPr>
+              <w:rPr>
+                <w:rFonts w:ascii="Cambria Math" w:hAnsi="Cambria Math"/>
+              </w:rPr>
+            </m:ctrlPr>
+          </m:funcPr>
+          <m:fName>
+            <m:r>
+              <m:rPr>
+                <m:sty m:val="p"/>
+              </m:rPr>
+              <w:rPr>
+                <w:rFonts w:ascii="Cambria Math" w:hAnsi="Cambria Math"/>
+              </w:rPr>
+              <m:t>log</m:t>
+            </m:r>
+          </m:fName>
+          <m:e>
+            <m:sSup>
+              <m:sSupPr>
+                <m:ctrlPr>
+                  <w:rPr>
+                    <w:rFonts w:ascii="Cambria Math" w:hAnsi="Cambria Math"/>
+                    <w:i/>
+                  </w:rPr>
+                </m:ctrlPr>
+              </m:sSupPr>
+              <m:e>
+                <m:r>
+                  <w:rPr>
+                    <w:rFonts w:ascii="Cambria Math" w:hAnsi="Cambria Math"/>
+                  </w:rPr>
+                  <m:t>2019</m:t>
+                </m:r>
+                <m:ctrlPr>
+                  <w:rPr>
+                    <w:rFonts w:ascii="Cambria Math" w:hAnsi="Cambria Math"/>
+                  </w:rPr>
+                </m:ctrlPr>
+              </m:e>
+              <m:sup>
+                <m:r>
+                  <w:rPr>
+                    <w:rFonts w:ascii="Cambria Math" w:hAnsi="Cambria Math"/>
+                  </w:rPr>
+                  <m:t>2019</m:t>
+                </m:r>
+              </m:sup>
+            </m:sSup>
+          </m:e>
+        </m:func>
         <m:r>
           <w:rPr>
             <w:rFonts w:ascii="Cambria Math" w:hAnsi="Cambria Math"/>
           </w:rPr>
           <m:t>=2019</m:t>
         </m:r>
-        <m:r>
-          <m:rPr>
-            <m:sty m:val="p"/>
-          </m:rPr>
-          <w:rPr>
-            <w:rFonts w:ascii="Cambria Math" w:hAnsi="Cambria Math"/>
-          </w:rPr>
-          <m:t xml:space="preserve"> log</m:t>
-        </m:r>
+        <m:func>
+          <m:funcPr>
+            <m:ctrlPr>
+              <w:rPr>
+                <w:rFonts w:ascii="Cambria Math" w:hAnsi="Cambria Math"/>
+                <w:i/>
+              </w:rPr>
+            </m:ctrlPr>
+          </m:funcPr>
+          <m:fName>
+            <m:r>
+              <m:rPr>
+                <m:sty m:val="p"/>
+              </m:rPr>
+              <w:rPr>
+                <w:rFonts w:ascii="Cambria Math" w:hAnsi="Cambria Math"/>
+              </w:rPr>
+              <m:t>log</m:t>
+            </m:r>
+            <m:ctrlPr>
+              <w:rPr>
+                <w:rFonts w:ascii="Cambria Math" w:hAnsi="Cambria Math"/>
+              </w:rPr>
+            </m:ctrlPr>
+          </m:fName>
+          <m:e>
+            <m:r>
+              <w:rPr>
+                <w:rFonts w:ascii="Cambria Math" w:hAnsi="Cambria Math"/>
+              </w:rPr>
+              <m:t>2019</m:t>
+            </m:r>
+          </m:e>
+        </m:func>
         <m:r>
           <w:rPr>
             <w:rFonts w:ascii="Cambria Math" w:hAnsi="Cambria Math"/>
           </w:rPr>
-          <m:t>⁡2019=6673.07</m:t>
+          <m:t>=6673.07</m:t>
         </m:r>
       </m:oMath>
       <w:r>
@@ -243,96 +261,114 @@
         <w:t>，</w:t>
       </w:r>
       <m:oMath>
-        <m:r>
-          <m:rPr>
-            <m:sty m:val="p"/>
-          </m:rPr>
-          <w:rPr>
-            <w:rFonts w:ascii="Cambria Math" w:hAnsi="Cambria Math"/>
-          </w:rPr>
-          <m:t>〖</m:t>
-        </m:r>
-        <m:r>
-          <w:rPr>
-            <w:rFonts w:ascii="Cambria Math" w:hAnsi="Cambria Math"/>
-          </w:rPr>
-          <m:t>2019</m:t>
-        </m:r>
-        <m:r>
-          <m:rPr>
-            <m:sty m:val="p"/>
-          </m:rPr>
-          <w:rPr>
-            <w:rFonts w:ascii="Cambria Math" w:hAnsi="Cambria Math"/>
-          </w:rPr>
-          <m:t>〗</m:t>
-        </m:r>
-        <m:r>
-          <m:rPr>
-            <m:sty m:val="p"/>
-          </m:rPr>
-          <w:rPr>
-            <w:rFonts w:ascii="Cambria Math" w:hAnsi="Cambria Math"/>
-          </w:rPr>
-          <m:t>^(2019</m:t>
-        </m:r>
-        <m:r>
-          <m:rPr>
-            <m:sty m:val="p"/>
-          </m:rPr>
-          <w:rPr>
-            <w:rFonts w:ascii="Cambria Math" w:eastAsia="微软雅黑" w:hAnsi="Cambria Math" w:cs="微软雅黑" w:hint="eastAsia"/>
-          </w:rPr>
-          <m:t>-</m:t>
-        </m:r>
-        <m:r>
-          <m:rPr>
-            <m:sty m:val="p"/>
-          </m:rPr>
-          <w:rPr>
-            <w:rFonts w:ascii="Cambria Math" w:hAnsi="Cambria Math"/>
-          </w:rPr>
-          <m:t>6672</m:t>
-        </m:r>
-        <m:r>
-          <m:rPr>
-            <m:sty m:val="p"/>
-          </m:rPr>
-          <w:rPr>
-            <w:rFonts w:ascii="Cambria Math" w:eastAsia="MS Gothic" w:hAnsi="Cambria Math" w:cs="MS Gothic"/>
-          </w:rPr>
-          <m:t>*log_</m:t>
-        </m:r>
-        <m:r>
-          <w:rPr>
-            <w:rFonts w:ascii="Cambria Math" w:eastAsia="MS Gothic" w:hAnsi="Cambria Math" w:cs="MS Gothic"/>
-          </w:rPr>
-          <m:t>2019</m:t>
-        </m:r>
-        <m:r>
-          <m:rPr>
-            <m:sty m:val="p"/>
-          </m:rPr>
-          <w:rPr>
-            <w:rFonts w:ascii="Cambria Math" w:eastAsia="MS Gothic" w:hAnsi="Cambria Math" w:cs="MS Gothic"/>
-          </w:rPr>
-          <m:t>⁡</m:t>
-        </m:r>
-        <m:r>
-          <w:rPr>
-            <w:rFonts w:ascii="Cambria Math" w:eastAsia="MS Gothic" w:hAnsi="Cambria Math" w:cs="MS Gothic"/>
-          </w:rPr>
-          <m:t>10</m:t>
-        </m:r>
-        <m:r>
-          <m:rPr>
-            <m:sty m:val="p"/>
-          </m:rPr>
-          <w:rPr>
-            <w:rFonts w:ascii="Cambria Math" w:hAnsi="Cambria Math"/>
-          </w:rPr>
-          <m:t xml:space="preserve"> )</m:t>
-        </m:r>
+        <m:sSup>
+          <m:sSupPr>
+            <m:ctrlPr>
+              <w:rPr>
+                <w:rFonts w:ascii="Cambria Math" w:hAnsi="Cambria Math"/>
+              </w:rPr>
+            </m:ctrlPr>
+          </m:sSupPr>
+          <m:e>
+            <m:r>
+              <w:rPr>
+                <w:rFonts w:ascii="Cambria Math" w:hAnsi="Cambria Math"/>
+              </w:rPr>
+              <m:t>2019</m:t>
+            </m:r>
+            <m:ctrlPr>
+              <w:rPr>
+                <w:rFonts w:ascii="Cambria Math" w:hAnsi="Cambria Math"/>
+                <w:i/>
+              </w:rPr>
+            </m:ctrlPr>
+          </m:e>
+          <m:sup>
+            <m:r>
+              <m:rPr>
+                <m:sty m:val="p"/>
+              </m:rPr>
+              <w:rPr>
+                <w:rFonts w:ascii="Cambria Math" w:hAnsi="Cambria Math"/>
+              </w:rPr>
+              <m:t>2019</m:t>
+            </m:r>
+            <m:r>
+              <m:rPr>
+                <m:sty m:val="p"/>
+              </m:rPr>
+              <w:rPr>
+                <w:rFonts w:ascii="Cambria Math" w:eastAsia="微软雅黑" w:hAnsi="Cambria Math" w:cs="微软雅黑" w:hint="eastAsia"/>
+              </w:rPr>
+              <m:t>-</m:t>
+            </m:r>
+            <m:r>
+              <m:rPr>
+                <m:sty m:val="p"/>
+              </m:rPr>
+              <w:rPr>
+                <w:rFonts w:ascii="Cambria Math" w:hAnsi="Cambria Math"/>
+              </w:rPr>
+              <m:t>6672</m:t>
+            </m:r>
+            <m:r>
+              <m:rPr>
+                <m:sty m:val="p"/>
+              </m:rPr>
+              <w:rPr>
+                <w:rFonts w:ascii="Cambria Math" w:eastAsia="MS Gothic" w:hAnsi="Cambria Math" w:cs="MS Gothic"/>
+              </w:rPr>
+              <m:t>*</m:t>
+            </m:r>
+            <m:func>
+              <m:funcPr>
+                <m:ctrlPr>
+                  <w:rPr>
+                    <w:rFonts w:ascii="Cambria Math" w:eastAsia="MS Gothic" w:hAnsi="Cambria Math" w:cs="MS Gothic"/>
+                  </w:rPr>
+                </m:ctrlPr>
+              </m:funcPr>
+              <m:fName>
+                <m:sSub>
+                  <m:sSubPr>
+                    <m:ctrlPr>
+                      <w:rPr>
+                        <w:rFonts w:ascii="Cambria Math" w:eastAsia="MS Gothic" w:hAnsi="Cambria Math" w:cs="MS Gothic"/>
+                      </w:rPr>
+                    </m:ctrlPr>
+                  </m:sSubPr>
+                  <m:e>
+                    <m:r>
+                      <m:rPr>
+                        <m:sty m:val="p"/>
+                      </m:rPr>
+                      <w:rPr>
+                        <w:rFonts w:ascii="Cambria Math" w:eastAsia="MS Gothic" w:hAnsi="Cambria Math" w:cs="MS Gothic"/>
+                      </w:rPr>
+                      <m:t>log</m:t>
+                    </m:r>
+                  </m:e>
+                  <m:sub>
+                    <m:r>
+                      <w:rPr>
+                        <w:rFonts w:ascii="Cambria Math" w:eastAsia="MS Gothic" w:hAnsi="Cambria Math" w:cs="MS Gothic"/>
+                      </w:rPr>
+                      <m:t>2019</m:t>
+                    </m:r>
+                  </m:sub>
+                </m:sSub>
+              </m:fName>
+              <m:e>
+                <m:r>
+                  <w:rPr>
+                    <w:rFonts w:ascii="Cambria Math" w:eastAsia="MS Gothic" w:hAnsi="Cambria Math" w:cs="MS Gothic"/>
+                  </w:rPr>
+                  <m:t>10</m:t>
+                </m:r>
+              </m:e>
+            </m:func>
+          </m:sup>
+        </m:sSup>
         <m:r>
           <w:rPr>
             <w:rFonts w:ascii="Cambria Math" w:eastAsia="MS Gothic" w:hAnsi="Cambria Math" w:cs="MS Gothic"/>
@@ -362,6 +398,8 @@
           <w:rFonts w:ascii="Cambria Math" w:hAnsi="Cambria Math"/>
         </w:rPr>
       </w:pPr>
+      <w:bookmarkStart w:id="0" w:name="_GoBack"/>
+      <w:bookmarkEnd w:id="0"/>
     </w:p>
     <w:p>
       <w:pPr>
@@ -393,7 +431,7 @@
                     </pic:cNvPicPr>
                   </pic:nvPicPr>
                   <pic:blipFill>
-                    <a:blip r:embed="rId6">
+                    <a:blip r:embed="rId8">
                       <a:extLst>
                         <a:ext uri="{28A0092B-C50C-407E-A947-70E740481C1C}">
                           <a14:useLocalDpi xmlns:a14="http://schemas.microsoft.com/office/drawing/2010/main" val="0"/>
@@ -492,7 +530,7 @@
                     </pic:cNvPicPr>
                   </pic:nvPicPr>
                   <pic:blipFill>
-                    <a:blip r:embed="rId7" cstate="print">
+                    <a:blip r:embed="rId9" cstate="print">
                       <a:extLst>
                         <a:ext uri="{28A0092B-C50C-407E-A947-70E740481C1C}">
                           <a14:useLocalDpi xmlns:a14="http://schemas.microsoft.com/office/drawing/2010/main" val="0"/>
@@ -820,7 +858,7 @@
                     <pic:cNvPicPr/>
                   </pic:nvPicPr>
                   <pic:blipFill>
-                    <a:blip r:embed="rId8"/>
+                    <a:blip r:embed="rId10"/>
                     <a:stretch>
                       <a:fillRect/>
                     </a:stretch>
@@ -1323,318 +1361,318 @@
           <w:sz w:val="19"/>
           <w:szCs w:val="19"/>
         </w:rPr>
+        <w:t>ul</w:t>
+      </w:r>
+      <w:r>
+        <w:rPr>
+          <w:rFonts w:ascii="Consolas" w:hAnsi="Consolas" w:cs="Consolas"/>
+          <w:color w:val="000000"/>
+          <w:sz w:val="19"/>
+          <w:szCs w:val="19"/>
+        </w:rPr>
+        <w:t xml:space="preserve"> </w:t>
+      </w:r>
+      <w:proofErr w:type="gramStart"/>
+      <w:r>
+        <w:rPr>
+          <w:rFonts w:ascii="Consolas" w:hAnsi="Consolas" w:cs="Consolas"/>
+          <w:color w:val="000000"/>
+          <w:sz w:val="19"/>
+          <w:szCs w:val="19"/>
+        </w:rPr>
+        <w:t>doMul(</w:t>
+      </w:r>
+      <w:proofErr w:type="gramEnd"/>
+      <w:r>
+        <w:rPr>
+          <w:rFonts w:ascii="Consolas" w:hAnsi="Consolas" w:cs="Consolas"/>
+          <w:color w:val="2B91AF"/>
+          <w:sz w:val="19"/>
+          <w:szCs w:val="19"/>
+        </w:rPr>
+        <w:t>ul</w:t>
+      </w:r>
+      <w:r>
+        <w:rPr>
+          <w:rFonts w:ascii="Consolas" w:hAnsi="Consolas" w:cs="Consolas"/>
+          <w:color w:val="000000"/>
+          <w:sz w:val="19"/>
+          <w:szCs w:val="19"/>
+        </w:rPr>
+        <w:t xml:space="preserve"> </w:t>
+      </w:r>
+      <w:r>
+        <w:rPr>
+          <w:rFonts w:ascii="Consolas" w:hAnsi="Consolas" w:cs="Consolas"/>
+          <w:color w:val="808080"/>
+          <w:sz w:val="19"/>
+          <w:szCs w:val="19"/>
+        </w:rPr>
+        <w:t>a</w:t>
+      </w:r>
+      <w:r>
+        <w:rPr>
+          <w:rFonts w:ascii="Consolas" w:hAnsi="Consolas" w:cs="Consolas"/>
+          <w:color w:val="000000"/>
+          <w:sz w:val="19"/>
+          <w:szCs w:val="19"/>
+        </w:rPr>
+        <w:t xml:space="preserve">, </w:t>
+      </w:r>
+      <w:r>
+        <w:rPr>
+          <w:rFonts w:ascii="Consolas" w:hAnsi="Consolas" w:cs="Consolas"/>
+          <w:color w:val="2B91AF"/>
+          <w:sz w:val="19"/>
+          <w:szCs w:val="19"/>
+        </w:rPr>
+        <w:t>ul</w:t>
+      </w:r>
+      <w:r>
+        <w:rPr>
+          <w:rFonts w:ascii="Consolas" w:hAnsi="Consolas" w:cs="Consolas"/>
+          <w:color w:val="000000"/>
+          <w:sz w:val="19"/>
+          <w:szCs w:val="19"/>
+        </w:rPr>
+        <w:t xml:space="preserve"> </w:t>
+      </w:r>
+      <w:r>
+        <w:rPr>
+          <w:rFonts w:ascii="Consolas" w:hAnsi="Consolas" w:cs="Consolas"/>
+          <w:color w:val="808080"/>
+          <w:sz w:val="19"/>
+          <w:szCs w:val="19"/>
+        </w:rPr>
+        <w:t>b</w:t>
+      </w:r>
+      <w:r>
+        <w:rPr>
+          <w:rFonts w:ascii="Consolas" w:hAnsi="Consolas" w:cs="Consolas"/>
+          <w:color w:val="000000"/>
+          <w:sz w:val="19"/>
+          <w:szCs w:val="19"/>
+        </w:rPr>
+        <w:t>){</w:t>
+      </w:r>
+    </w:p>
+    <w:p>
+      <w:pPr>
+        <w:autoSpaceDE w:val="0"/>
+        <w:autoSpaceDN w:val="0"/>
+        <w:adjustRightInd w:val="0"/>
+        <w:spacing w:after="0" w:line="240" w:lineRule="auto"/>
+        <w:rPr>
+          <w:rFonts w:ascii="Consolas" w:hAnsi="Consolas" w:cs="Consolas"/>
+          <w:color w:val="000000"/>
+          <w:sz w:val="19"/>
+          <w:szCs w:val="19"/>
+        </w:rPr>
+      </w:pPr>
+      <w:r>
+        <w:rPr>
+          <w:rFonts w:ascii="Consolas" w:hAnsi="Consolas" w:cs="Consolas"/>
+          <w:color w:val="000000"/>
+          <w:sz w:val="19"/>
+          <w:szCs w:val="19"/>
+        </w:rPr>
+        <w:tab/>
+      </w:r>
+      <w:r>
+        <w:rPr>
+          <w:rFonts w:ascii="Consolas" w:hAnsi="Consolas" w:cs="Consolas"/>
+          <w:color w:val="0000FF"/>
+          <w:sz w:val="19"/>
+          <w:szCs w:val="19"/>
+        </w:rPr>
+        <w:t>return</w:t>
+      </w:r>
+      <w:r>
+        <w:rPr>
+          <w:rFonts w:ascii="Consolas" w:hAnsi="Consolas" w:cs="Consolas"/>
+          <w:color w:val="000000"/>
+          <w:sz w:val="19"/>
+          <w:szCs w:val="19"/>
+        </w:rPr>
+        <w:t xml:space="preserve"> </w:t>
+      </w:r>
+      <w:proofErr w:type="gramStart"/>
+      <w:r>
+        <w:rPr>
+          <w:rFonts w:ascii="Consolas" w:hAnsi="Consolas" w:cs="Consolas"/>
+          <w:color w:val="000000"/>
+          <w:sz w:val="19"/>
+          <w:szCs w:val="19"/>
+        </w:rPr>
+        <w:t>(!(</w:t>
+      </w:r>
+      <w:proofErr w:type="gramEnd"/>
+      <w:r>
+        <w:rPr>
+          <w:rFonts w:ascii="Consolas" w:hAnsi="Consolas" w:cs="Consolas"/>
+          <w:color w:val="808080"/>
+          <w:sz w:val="19"/>
+          <w:szCs w:val="19"/>
+        </w:rPr>
+        <w:t>a</w:t>
+      </w:r>
+      <w:r>
+        <w:rPr>
+          <w:rFonts w:ascii="Consolas" w:hAnsi="Consolas" w:cs="Consolas"/>
+          <w:color w:val="000000"/>
+          <w:sz w:val="19"/>
+          <w:szCs w:val="19"/>
+        </w:rPr>
+        <w:t>&amp;1)?</w:t>
+      </w:r>
+      <w:r>
+        <w:rPr>
+          <w:rFonts w:ascii="Consolas" w:hAnsi="Consolas" w:cs="Consolas" w:hint="eastAsia"/>
+          <w:color w:val="000000"/>
+          <w:sz w:val="19"/>
+          <w:szCs w:val="19"/>
+        </w:rPr>
+        <w:t>(</w:t>
+      </w:r>
+      <w:r>
+        <w:rPr>
+          <w:rFonts w:ascii="Consolas" w:hAnsi="Consolas" w:cs="Consolas"/>
+          <w:color w:val="808080"/>
+          <w:sz w:val="19"/>
+          <w:szCs w:val="19"/>
+        </w:rPr>
+        <w:t>a</w:t>
+      </w:r>
+      <w:r>
+        <w:rPr>
+          <w:rFonts w:ascii="Consolas" w:hAnsi="Consolas" w:cs="Consolas"/>
+          <w:color w:val="808080"/>
+          <w:sz w:val="19"/>
+          <w:szCs w:val="19"/>
+        </w:rPr>
+        <w:t>&gt;&gt;1</w:t>
+      </w:r>
+      <w:r>
+        <w:rPr>
+          <w:rFonts w:ascii="Consolas" w:hAnsi="Consolas" w:cs="Consolas"/>
+          <w:color w:val="000000"/>
+          <w:sz w:val="19"/>
+          <w:szCs w:val="19"/>
+        </w:rPr>
+        <w:t>)</w:t>
+      </w:r>
+      <w:r>
+        <w:rPr>
+          <w:rFonts w:ascii="Consolas" w:hAnsi="Consolas" w:cs="Consolas"/>
+          <w:color w:val="000000"/>
+          <w:sz w:val="19"/>
+          <w:szCs w:val="19"/>
+        </w:rPr>
+        <w:t>*</w:t>
+      </w:r>
+      <w:r>
+        <w:rPr>
+          <w:rFonts w:ascii="Consolas" w:hAnsi="Consolas" w:cs="Consolas"/>
+          <w:color w:val="808080"/>
+          <w:sz w:val="19"/>
+          <w:szCs w:val="19"/>
+        </w:rPr>
+        <w:t>b</w:t>
+      </w:r>
+      <w:r>
+        <w:rPr>
+          <w:rFonts w:ascii="Consolas" w:hAnsi="Consolas" w:cs="Consolas"/>
+          <w:color w:val="000000"/>
+          <w:sz w:val="19"/>
+          <w:szCs w:val="19"/>
+        </w:rPr>
+        <w:t>:</w:t>
+      </w:r>
+      <w:r>
+        <w:rPr>
+          <w:rFonts w:ascii="Consolas" w:hAnsi="Consolas" w:cs="Consolas"/>
+          <w:color w:val="000000"/>
+          <w:sz w:val="19"/>
+          <w:szCs w:val="19"/>
+        </w:rPr>
+        <w:t>(</w:t>
+      </w:r>
+      <w:r>
+        <w:rPr>
+          <w:rFonts w:ascii="Consolas" w:hAnsi="Consolas" w:cs="Consolas"/>
+          <w:color w:val="808080"/>
+          <w:sz w:val="19"/>
+          <w:szCs w:val="19"/>
+        </w:rPr>
+        <w:t>b</w:t>
+      </w:r>
+      <w:r>
+        <w:rPr>
+          <w:rFonts w:ascii="Consolas" w:hAnsi="Consolas" w:cs="Consolas"/>
+          <w:color w:val="808080"/>
+          <w:sz w:val="19"/>
+          <w:szCs w:val="19"/>
+        </w:rPr>
+        <w:t>&gt;&gt;1</w:t>
+      </w:r>
+      <w:r>
+        <w:rPr>
+          <w:rFonts w:ascii="Consolas" w:hAnsi="Consolas" w:cs="Consolas"/>
+          <w:color w:val="000000"/>
+          <w:sz w:val="19"/>
+          <w:szCs w:val="19"/>
+        </w:rPr>
+        <w:t>)</w:t>
+      </w:r>
+      <w:r>
+        <w:rPr>
+          <w:rFonts w:ascii="Consolas" w:hAnsi="Consolas" w:cs="Consolas"/>
+          <w:color w:val="000000"/>
+          <w:sz w:val="19"/>
+          <w:szCs w:val="19"/>
+        </w:rPr>
+        <w:t>*</w:t>
+      </w:r>
+      <w:r>
+        <w:rPr>
+          <w:rFonts w:ascii="Consolas" w:hAnsi="Consolas" w:cs="Consolas"/>
+          <w:color w:val="808080"/>
+          <w:sz w:val="19"/>
+          <w:szCs w:val="19"/>
+        </w:rPr>
+        <w:t>a</w:t>
+      </w:r>
+      <w:r>
+        <w:rPr>
+          <w:rFonts w:ascii="Consolas" w:hAnsi="Consolas" w:cs="Consolas"/>
+          <w:color w:val="000000"/>
+          <w:sz w:val="19"/>
+          <w:szCs w:val="19"/>
+        </w:rPr>
+        <w:t>);</w:t>
+      </w:r>
+    </w:p>
+    <w:p>
+      <w:pPr>
+        <w:autoSpaceDE w:val="0"/>
+        <w:autoSpaceDN w:val="0"/>
+        <w:adjustRightInd w:val="0"/>
+        <w:spacing w:after="0" w:line="240" w:lineRule="auto"/>
+        <w:rPr>
+          <w:rFonts w:ascii="Consolas" w:hAnsi="Consolas" w:cs="Consolas"/>
+          <w:color w:val="000000"/>
+          <w:sz w:val="19"/>
+          <w:szCs w:val="19"/>
+        </w:rPr>
+      </w:pPr>
+      <w:r>
+        <w:rPr>
+          <w:rFonts w:ascii="Consolas" w:hAnsi="Consolas" w:cs="Consolas"/>
+          <w:color w:val="000000"/>
+          <w:sz w:val="19"/>
+          <w:szCs w:val="19"/>
+        </w:rPr>
         <w:lastRenderedPageBreak/>
-        <w:t>ul</w:t>
-      </w:r>
-      <w:r>
-        <w:rPr>
-          <w:rFonts w:ascii="Consolas" w:hAnsi="Consolas" w:cs="Consolas"/>
-          <w:color w:val="000000"/>
-          <w:sz w:val="19"/>
-          <w:szCs w:val="19"/>
-        </w:rPr>
-        <w:t xml:space="preserve"> </w:t>
-      </w:r>
-      <w:proofErr w:type="gramStart"/>
-      <w:r>
-        <w:rPr>
-          <w:rFonts w:ascii="Consolas" w:hAnsi="Consolas" w:cs="Consolas"/>
-          <w:color w:val="000000"/>
-          <w:sz w:val="19"/>
-          <w:szCs w:val="19"/>
-        </w:rPr>
-        <w:t>doMul(</w:t>
-      </w:r>
-      <w:proofErr w:type="gramEnd"/>
-      <w:r>
-        <w:rPr>
-          <w:rFonts w:ascii="Consolas" w:hAnsi="Consolas" w:cs="Consolas"/>
-          <w:color w:val="2B91AF"/>
-          <w:sz w:val="19"/>
-          <w:szCs w:val="19"/>
-        </w:rPr>
-        <w:t>ul</w:t>
-      </w:r>
-      <w:r>
-        <w:rPr>
-          <w:rFonts w:ascii="Consolas" w:hAnsi="Consolas" w:cs="Consolas"/>
-          <w:color w:val="000000"/>
-          <w:sz w:val="19"/>
-          <w:szCs w:val="19"/>
-        </w:rPr>
-        <w:t xml:space="preserve"> </w:t>
-      </w:r>
-      <w:r>
-        <w:rPr>
-          <w:rFonts w:ascii="Consolas" w:hAnsi="Consolas" w:cs="Consolas"/>
-          <w:color w:val="808080"/>
-          <w:sz w:val="19"/>
-          <w:szCs w:val="19"/>
-        </w:rPr>
-        <w:t>a</w:t>
-      </w:r>
-      <w:r>
-        <w:rPr>
-          <w:rFonts w:ascii="Consolas" w:hAnsi="Consolas" w:cs="Consolas"/>
-          <w:color w:val="000000"/>
-          <w:sz w:val="19"/>
-          <w:szCs w:val="19"/>
-        </w:rPr>
-        <w:t xml:space="preserve">, </w:t>
-      </w:r>
-      <w:r>
-        <w:rPr>
-          <w:rFonts w:ascii="Consolas" w:hAnsi="Consolas" w:cs="Consolas"/>
-          <w:color w:val="2B91AF"/>
-          <w:sz w:val="19"/>
-          <w:szCs w:val="19"/>
-        </w:rPr>
-        <w:t>ul</w:t>
-      </w:r>
-      <w:r>
-        <w:rPr>
-          <w:rFonts w:ascii="Consolas" w:hAnsi="Consolas" w:cs="Consolas"/>
-          <w:color w:val="000000"/>
-          <w:sz w:val="19"/>
-          <w:szCs w:val="19"/>
-        </w:rPr>
-        <w:t xml:space="preserve"> </w:t>
-      </w:r>
-      <w:r>
-        <w:rPr>
-          <w:rFonts w:ascii="Consolas" w:hAnsi="Consolas" w:cs="Consolas"/>
-          <w:color w:val="808080"/>
-          <w:sz w:val="19"/>
-          <w:szCs w:val="19"/>
-        </w:rPr>
-        <w:t>b</w:t>
-      </w:r>
-      <w:r>
-        <w:rPr>
-          <w:rFonts w:ascii="Consolas" w:hAnsi="Consolas" w:cs="Consolas"/>
-          <w:color w:val="000000"/>
-          <w:sz w:val="19"/>
-          <w:szCs w:val="19"/>
-        </w:rPr>
-        <w:t>){</w:t>
-      </w:r>
-    </w:p>
-    <w:p>
-      <w:pPr>
-        <w:autoSpaceDE w:val="0"/>
-        <w:autoSpaceDN w:val="0"/>
-        <w:adjustRightInd w:val="0"/>
-        <w:spacing w:after="0" w:line="240" w:lineRule="auto"/>
-        <w:rPr>
-          <w:rFonts w:ascii="Consolas" w:hAnsi="Consolas" w:cs="Consolas"/>
-          <w:color w:val="000000"/>
-          <w:sz w:val="19"/>
-          <w:szCs w:val="19"/>
-        </w:rPr>
-      </w:pPr>
-      <w:r>
-        <w:rPr>
-          <w:rFonts w:ascii="Consolas" w:hAnsi="Consolas" w:cs="Consolas"/>
-          <w:color w:val="000000"/>
-          <w:sz w:val="19"/>
-          <w:szCs w:val="19"/>
-        </w:rPr>
-        <w:tab/>
-      </w:r>
-      <w:r>
-        <w:rPr>
-          <w:rFonts w:ascii="Consolas" w:hAnsi="Consolas" w:cs="Consolas"/>
-          <w:color w:val="0000FF"/>
-          <w:sz w:val="19"/>
-          <w:szCs w:val="19"/>
-        </w:rPr>
-        <w:t>return</w:t>
-      </w:r>
-      <w:r>
-        <w:rPr>
-          <w:rFonts w:ascii="Consolas" w:hAnsi="Consolas" w:cs="Consolas"/>
-          <w:color w:val="000000"/>
-          <w:sz w:val="19"/>
-          <w:szCs w:val="19"/>
-        </w:rPr>
-        <w:t xml:space="preserve"> </w:t>
-      </w:r>
-      <w:proofErr w:type="gramStart"/>
-      <w:r>
-        <w:rPr>
-          <w:rFonts w:ascii="Consolas" w:hAnsi="Consolas" w:cs="Consolas"/>
-          <w:color w:val="000000"/>
-          <w:sz w:val="19"/>
-          <w:szCs w:val="19"/>
-        </w:rPr>
-        <w:t>(!(</w:t>
-      </w:r>
-      <w:proofErr w:type="gramEnd"/>
-      <w:r>
-        <w:rPr>
-          <w:rFonts w:ascii="Consolas" w:hAnsi="Consolas" w:cs="Consolas"/>
-          <w:color w:val="808080"/>
-          <w:sz w:val="19"/>
-          <w:szCs w:val="19"/>
-        </w:rPr>
-        <w:t>a</w:t>
-      </w:r>
-      <w:r>
-        <w:rPr>
-          <w:rFonts w:ascii="Consolas" w:hAnsi="Consolas" w:cs="Consolas"/>
-          <w:color w:val="000000"/>
-          <w:sz w:val="19"/>
-          <w:szCs w:val="19"/>
-        </w:rPr>
-        <w:t>&amp;1)?</w:t>
-      </w:r>
-      <w:r>
-        <w:rPr>
-          <w:rFonts w:ascii="Consolas" w:hAnsi="Consolas" w:cs="Consolas" w:hint="eastAsia"/>
-          <w:color w:val="000000"/>
-          <w:sz w:val="19"/>
-          <w:szCs w:val="19"/>
-        </w:rPr>
-        <w:t>(</w:t>
-      </w:r>
-      <w:r>
-        <w:rPr>
-          <w:rFonts w:ascii="Consolas" w:hAnsi="Consolas" w:cs="Consolas"/>
-          <w:color w:val="808080"/>
-          <w:sz w:val="19"/>
-          <w:szCs w:val="19"/>
-        </w:rPr>
-        <w:t>a</w:t>
-      </w:r>
-      <w:r>
-        <w:rPr>
-          <w:rFonts w:ascii="Consolas" w:hAnsi="Consolas" w:cs="Consolas"/>
-          <w:color w:val="808080"/>
-          <w:sz w:val="19"/>
-          <w:szCs w:val="19"/>
-        </w:rPr>
-        <w:t>&gt;&gt;1</w:t>
-      </w:r>
-      <w:r>
-        <w:rPr>
-          <w:rFonts w:ascii="Consolas" w:hAnsi="Consolas" w:cs="Consolas"/>
-          <w:color w:val="000000"/>
-          <w:sz w:val="19"/>
-          <w:szCs w:val="19"/>
-        </w:rPr>
-        <w:t>)</w:t>
-      </w:r>
-      <w:r>
-        <w:rPr>
-          <w:rFonts w:ascii="Consolas" w:hAnsi="Consolas" w:cs="Consolas"/>
-          <w:color w:val="000000"/>
-          <w:sz w:val="19"/>
-          <w:szCs w:val="19"/>
-        </w:rPr>
-        <w:t>*</w:t>
-      </w:r>
-      <w:r>
-        <w:rPr>
-          <w:rFonts w:ascii="Consolas" w:hAnsi="Consolas" w:cs="Consolas"/>
-          <w:color w:val="808080"/>
-          <w:sz w:val="19"/>
-          <w:szCs w:val="19"/>
-        </w:rPr>
-        <w:t>b</w:t>
-      </w:r>
-      <w:r>
-        <w:rPr>
-          <w:rFonts w:ascii="Consolas" w:hAnsi="Consolas" w:cs="Consolas"/>
-          <w:color w:val="000000"/>
-          <w:sz w:val="19"/>
-          <w:szCs w:val="19"/>
-        </w:rPr>
-        <w:t>:</w:t>
-      </w:r>
-      <w:r>
-        <w:rPr>
-          <w:rFonts w:ascii="Consolas" w:hAnsi="Consolas" w:cs="Consolas"/>
-          <w:color w:val="000000"/>
-          <w:sz w:val="19"/>
-          <w:szCs w:val="19"/>
-        </w:rPr>
-        <w:t>(</w:t>
-      </w:r>
-      <w:r>
-        <w:rPr>
-          <w:rFonts w:ascii="Consolas" w:hAnsi="Consolas" w:cs="Consolas"/>
-          <w:color w:val="808080"/>
-          <w:sz w:val="19"/>
-          <w:szCs w:val="19"/>
-        </w:rPr>
-        <w:t>b</w:t>
-      </w:r>
-      <w:r>
-        <w:rPr>
-          <w:rFonts w:ascii="Consolas" w:hAnsi="Consolas" w:cs="Consolas"/>
-          <w:color w:val="808080"/>
-          <w:sz w:val="19"/>
-          <w:szCs w:val="19"/>
-        </w:rPr>
-        <w:t>&gt;&gt;1</w:t>
-      </w:r>
-      <w:r>
-        <w:rPr>
-          <w:rFonts w:ascii="Consolas" w:hAnsi="Consolas" w:cs="Consolas"/>
-          <w:color w:val="000000"/>
-          <w:sz w:val="19"/>
-          <w:szCs w:val="19"/>
-        </w:rPr>
-        <w:t>)</w:t>
-      </w:r>
-      <w:r>
-        <w:rPr>
-          <w:rFonts w:ascii="Consolas" w:hAnsi="Consolas" w:cs="Consolas"/>
-          <w:color w:val="000000"/>
-          <w:sz w:val="19"/>
-          <w:szCs w:val="19"/>
-        </w:rPr>
-        <w:t>*</w:t>
-      </w:r>
-      <w:r>
-        <w:rPr>
-          <w:rFonts w:ascii="Consolas" w:hAnsi="Consolas" w:cs="Consolas"/>
-          <w:color w:val="808080"/>
-          <w:sz w:val="19"/>
-          <w:szCs w:val="19"/>
-        </w:rPr>
-        <w:t>a</w:t>
-      </w:r>
-      <w:r>
-        <w:rPr>
-          <w:rFonts w:ascii="Consolas" w:hAnsi="Consolas" w:cs="Consolas"/>
-          <w:color w:val="000000"/>
-          <w:sz w:val="19"/>
-          <w:szCs w:val="19"/>
-        </w:rPr>
-        <w:t>);</w:t>
-      </w:r>
-    </w:p>
-    <w:p>
-      <w:pPr>
-        <w:autoSpaceDE w:val="0"/>
-        <w:autoSpaceDN w:val="0"/>
-        <w:adjustRightInd w:val="0"/>
-        <w:spacing w:after="0" w:line="240" w:lineRule="auto"/>
-        <w:rPr>
-          <w:rFonts w:ascii="Consolas" w:hAnsi="Consolas" w:cs="Consolas"/>
-          <w:color w:val="000000"/>
-          <w:sz w:val="19"/>
-          <w:szCs w:val="19"/>
-        </w:rPr>
-      </w:pPr>
-      <w:r>
-        <w:rPr>
-          <w:rFonts w:ascii="Consolas" w:hAnsi="Consolas" w:cs="Consolas"/>
-          <w:color w:val="000000"/>
-          <w:sz w:val="19"/>
-          <w:szCs w:val="19"/>
-        </w:rPr>
         <w:t>}</w:t>
       </w:r>
     </w:p>
@@ -4324,14 +4362,115 @@
           </m:r>
         </m:oMath>
       </m:oMathPara>
-      <w:bookmarkStart w:id="0" w:name="_GoBack"/>
-      <w:bookmarkEnd w:id="0"/>
     </w:p>
     <w:p/>
     <w:p>
-      <w:r>
-        <w:lastRenderedPageBreak/>
-        <w:tab/>
+      <w:pPr>
+        <w:pStyle w:val="a6"/>
+        <w:numPr>
+          <w:ilvl w:val="0"/>
+          <w:numId w:val="3"/>
+        </w:numPr>
+      </w:pPr>
+      <w:r>
+        <w:rPr>
+          <w:rFonts w:hint="eastAsia"/>
+        </w:rPr>
+        <w:t>斐波那契数列第</w:t>
+      </w:r>
+    </w:p>
+    <w:p>
+      <w:pPr>
+        <w:pStyle w:val="a6"/>
+      </w:pPr>
+      <w:r>
+        <w:rPr>
+          <w:rFonts w:ascii="Consolas" w:eastAsia="华文中宋" w:hAnsi="Consolas" w:hint="eastAsia"/>
+          <w:position w:val="-40"/>
+          <w:sz w:val="21"/>
+          <w:szCs w:val="21"/>
+        </w:rPr>
+        <w:object w:dxaOrig="3480" w:dyaOrig="920">
+          <v:shapetype id="_x0000_t75" coordsize="21600,21600" o:spt="75" o:preferrelative="t" path="m@4@5l@4@11@9@11@9@5xe" filled="f" stroked="f">
+            <v:stroke joinstyle="miter"/>
+            <v:formulas>
+              <v:f eqn="if lineDrawn pixelLineWidth 0"/>
+              <v:f eqn="sum @0 1 0"/>
+              <v:f eqn="sum 0 0 @1"/>
+              <v:f eqn="prod @2 1 2"/>
+              <v:f eqn="prod @3 21600 pixelWidth"/>
+              <v:f eqn="prod @3 21600 pixelHeight"/>
+              <v:f eqn="sum @0 0 1"/>
+              <v:f eqn="prod @6 1 2"/>
+              <v:f eqn="prod @7 21600 pixelWidth"/>
+              <v:f eqn="sum @8 21600 0"/>
+              <v:f eqn="prod @7 21600 pixelHeight"/>
+              <v:f eqn="sum @10 21600 0"/>
+            </v:formulas>
+            <v:path o:extrusionok="f" gradientshapeok="t" o:connecttype="rect"/>
+            <o:lock v:ext="edit" aspectratio="t"/>
+          </v:shapetype>
+          <v:shape id="_x0000_i1025" type="#_x0000_t75" style="width:174pt;height:46.15pt" o:ole="">
+            <v:imagedata r:id="rId11" o:title=""/>
+          </v:shape>
+          <o:OLEObject Type="Embed" ProgID="Equation.3" ShapeID="_x0000_i1025" DrawAspect="Content" ObjectID="_1614672524" r:id="rId12"/>
+        </w:object>
+      </w:r>
+      <w:r>
+        <w:rPr>
+          <w:rFonts w:ascii="Consolas" w:eastAsia="华文中宋" w:hAnsi="Consolas" w:hint="eastAsia"/>
+          <w:sz w:val="21"/>
+          <w:szCs w:val="21"/>
+        </w:rPr>
+        <w:t>，</w:t>
+      </w:r>
+      <w:r>
+        <w:rPr>
+          <w:rFonts w:ascii="Consolas" w:eastAsia="华文中宋" w:hAnsi="Consolas" w:hint="eastAsia"/>
+          <w:sz w:val="21"/>
+          <w:szCs w:val="21"/>
+        </w:rPr>
+        <w:t>n</w:t>
+      </w:r>
+      <w:r>
+        <w:rPr>
+          <w:rFonts w:ascii="Consolas" w:eastAsia="华文中宋" w:hAnsi="Consolas" w:hint="eastAsia"/>
+          <w:sz w:val="21"/>
+          <w:szCs w:val="21"/>
+        </w:rPr>
+        <w:t>很大的时候后项可以忽略。问题转化为求</w:t>
+      </w:r>
+      <w:r>
+        <w:rPr>
+          <w:rFonts w:ascii="Consolas" w:eastAsia="华文中宋" w:hAnsi="Consolas" w:hint="eastAsia"/>
+          <w:sz w:val="21"/>
+          <w:szCs w:val="21"/>
+        </w:rPr>
+        <w:t>a*b^k</w:t>
+      </w:r>
+      <w:r>
+        <w:rPr>
+          <w:rFonts w:ascii="Consolas" w:eastAsia="华文中宋" w:hAnsi="Consolas" w:hint="eastAsia"/>
+          <w:sz w:val="21"/>
+          <w:szCs w:val="21"/>
+        </w:rPr>
+        <w:t>的前</w:t>
+      </w:r>
+      <w:r>
+        <w:rPr>
+          <w:rFonts w:ascii="Consolas" w:eastAsia="华文中宋" w:hAnsi="Consolas" w:hint="eastAsia"/>
+          <w:sz w:val="21"/>
+          <w:szCs w:val="21"/>
+        </w:rPr>
+        <w:t>4</w:t>
+      </w:r>
+      <w:r>
+        <w:rPr>
+          <w:rFonts w:ascii="Consolas" w:eastAsia="华文中宋" w:hAnsi="Consolas" w:hint="eastAsia"/>
+          <w:sz w:val="21"/>
+          <w:szCs w:val="21"/>
+        </w:rPr>
+        <w:t>位，利用对数的思想解决问题。</w:t>
       </w:r>
     </w:p>
     <w:sectPr>
@@ -4342,6 +4481,56 @@
     </w:sectPr>
   </w:body>
 </w:document>
+</file>
+
+<file path=word/endnotes.xml><?xml version="1.0" encoding="utf-8"?>
+<w:endnotes xmlns:wpc="http://schemas.microsoft.com/office/word/2010/wordprocessingCanvas" xmlns:cx="http://schemas.microsoft.com/office/drawing/2014/chartex" xmlns:cx1="http://schemas.microsoft.com/office/drawing/2015/9/8/chartex" xmlns:cx2="http://schemas.microsoft.com/office/drawing/2015/10/21/chartex" xmlns:cx3="http://schemas.microsoft.com/office/drawing/2016/5/9/chartex" xmlns:cx4="http://schemas.microsoft.com/office/drawing/2016/5/10/chartex" xmlns:cx5="http://schemas.microsoft.com/office/drawing/2016/5/11/chartex" xmlns:cx6="http://schemas.microsoft.com/office/drawing/2016/5/12/chartex" xmlns:cx7="http://schemas.microsoft.com/office/drawing/2016/5/13/chartex" xmlns:cx8="http://schemas.microsoft.com/office/drawing/2016/5/14/chartex" xmlns:mc="http://schemas.openxmlformats.org/markup-compatibility/2006" xmlns:aink="http://schemas.microsoft.com/office/drawing/2016/ink" xmlns:am3d="http://schemas.microsoft.com/office/drawing/2017/model3d" xmlns:o="urn:schemas-microsoft-com:office:office" xmlns:r="http://schemas.openxmlformats.org/officeDocument/2006/relationships" xmlns:m="http://schemas.openxmlformats.org/officeDocument/2006/math" xmlns:v="urn:schemas-microsoft-com:vml" xmlns:wp14="http://schemas.microsoft.com/office/word/2010/wordprocessingDrawing" xmlns:wp="http://schemas.openxmlformats.org/drawingml/2006/wordprocessingDrawing" xmlns:w10="urn:schemas-microsoft-com:office:word" xmlns:w="http://schemas.openxmlformats.org/wordprocessingml/2006/main" xmlns:w14="http://schemas.microsoft.com/office/word/2010/wordml" xmlns:w15="http://schemas.microsoft.com/office/word/2012/wordml" xmlns:w16cid="http://schemas.microsoft.com/office/word/2016/wordml/cid" xmlns:w16se="http://schemas.microsoft.com/office/word/2015/wordml/symex" xmlns:wpg="http://schemas.microsoft.com/office/word/2010/wordprocessingGroup" xmlns:wpi="http://schemas.microsoft.com/office/word/2010/wordprocessingInk" xmlns:wne="http://schemas.microsoft.com/office/word/2006/wordml" xmlns:wps="http://schemas.microsoft.com/office/word/2010/wordprocessingShape" mc:Ignorable="w14 w15 w16se w16cid wp14">
+  <w:endnote w:type="separator" w:id="-1">
+    <w:p>
+      <w:pPr>
+        <w:spacing w:after="0" w:line="240" w:lineRule="auto"/>
+      </w:pPr>
+      <w:r>
+        <w:separator/>
+      </w:r>
+    </w:p>
+  </w:endnote>
+  <w:endnote w:type="continuationSeparator" w:id="0">
+    <w:p>
+      <w:pPr>
+        <w:spacing w:after="0" w:line="240" w:lineRule="auto"/>
+      </w:pPr>
+      <w:r>
+        <w:continuationSeparator/>
+      </w:r>
+    </w:p>
+  </w:endnote>
+</w:endnotes>
+</file>
+
+<file path=word/footnotes.xml><?xml version="1.0" encoding="utf-8"?>
+<w:footnotes xmlns:wpc="http://schemas.microsoft.com/office/word/2010/wordprocessingCanvas" xmlns:cx="http://schemas.microsoft.com/office/drawing/2014/chartex" xmlns:cx1="http://schemas.microsoft.com/office/drawing/2015/9/8/chartex" xmlns:cx2="http://schemas.microsoft.com/office/drawing/2015/10/21/chartex" xmlns:cx3="http://schemas.microsoft.com/office/drawing/2016/5/9/chartex" xmlns:cx4="http://schemas.microsoft.com/office/drawing/2016/5/10/chartex" xmlns:cx5="http://schemas.microsoft.com/office/drawing/2016/5/11/chartex" xmlns:cx6="http://schemas.microsoft.com/office/drawing/2016/5/12/chartex" xmlns:cx7="http://schemas.microsoft.com/office/drawing/2016/5/13/chartex" xmlns:cx8="http://schemas.microsoft.com/office/drawing/2016/5/14/chartex" xmlns:mc="http://schemas.openxmlformats.org/markup-compatibility/2006" xmlns:aink="http://schemas.microsoft.com/office/drawing/2016/ink" xmlns:am3d="http://schemas.microsoft.com/office/drawing/2017/model3d" xmlns:o="urn:schemas-microsoft-com:office:office" xmlns:r="http://schemas.openxmlformats.org/officeDocument/2006/relationships" xmlns:m="http://schemas.openxmlformats.org/officeDocument/2006/math" xmlns:v="urn:schemas-microsoft-com:vml" xmlns:wp14="http://schemas.microsoft.com/office/word/2010/wordprocessingDrawing" xmlns:wp="http://schemas.openxmlformats.org/drawingml/2006/wordprocessingDrawing" xmlns:w10="urn:schemas-microsoft-com:office:word" xmlns:w="http://schemas.openxmlformats.org/wordprocessingml/2006/main" xmlns:w14="http://schemas.microsoft.com/office/word/2010/wordml" xmlns:w15="http://schemas.microsoft.com/office/word/2012/wordml" xmlns:w16cid="http://schemas.microsoft.com/office/word/2016/wordml/cid" xmlns:w16se="http://schemas.microsoft.com/office/word/2015/wordml/symex" xmlns:wpg="http://schemas.microsoft.com/office/word/2010/wordprocessingGroup" xmlns:wpi="http://schemas.microsoft.com/office/word/2010/wordprocessingInk" xmlns:wne="http://schemas.microsoft.com/office/word/2006/wordml" xmlns:wps="http://schemas.microsoft.com/office/word/2010/wordprocessingShape" mc:Ignorable="w14 w15 w16se w16cid wp14">
+  <w:footnote w:type="separator" w:id="-1">
+    <w:p>
+      <w:pPr>
+        <w:spacing w:after="0" w:line="240" w:lineRule="auto"/>
+      </w:pPr>
+      <w:r>
+        <w:separator/>
+      </w:r>
+    </w:p>
+  </w:footnote>
+  <w:footnote w:type="continuationSeparator" w:id="0">
+    <w:p>
+      <w:pPr>
+        <w:spacing w:after="0" w:line="240" w:lineRule="auto"/>
+      </w:pPr>
+      <w:r>
+        <w:continuationSeparator/>
+      </w:r>
+    </w:p>
+  </w:footnote>
+</w:footnotes>
 </file>
 
 <file path=word/numbering.xml><?xml version="1.0" encoding="utf-8"?>
@@ -4575,7 +4764,7 @@
   <w:abstractNum w:abstractNumId="2" w15:restartNumberingAfterBreak="0">
     <w:nsid w:val="37404C7D"/>
     <w:multiLevelType w:val="hybridMultilevel"/>
-    <w:tmpl w:val="A2D8B494"/>
+    <w:tmpl w:val="CD1C4520"/>
     <w:lvl w:ilvl="0" w:tplc="04090001">
       <w:start w:val="1"/>
       <w:numFmt w:val="bullet"/>
@@ -5186,6 +5375,50 @@
       <w:contextualSpacing/>
     </w:pPr>
   </w:style>
+  <w:style w:type="paragraph" w:styleId="a7">
+    <w:name w:val="header"/>
+    <w:basedOn w:val="a"/>
+    <w:link w:val="a8"/>
+    <w:uiPriority w:val="99"/>
+    <w:unhideWhenUsed/>
+    <w:rsid w:val="009C63FB"/>
+    <w:pPr>
+      <w:tabs>
+        <w:tab w:val="center" w:pos="4320"/>
+        <w:tab w:val="right" w:pos="8640"/>
+      </w:tabs>
+      <w:spacing w:after="0" w:line="240" w:lineRule="auto"/>
+    </w:pPr>
+  </w:style>
+  <w:style w:type="character" w:customStyle="1" w:styleId="a8">
+    <w:name w:val="页眉 字符"/>
+    <w:basedOn w:val="a0"/>
+    <w:link w:val="a7"/>
+    <w:uiPriority w:val="99"/>
+    <w:rsid w:val="009C63FB"/>
+  </w:style>
+  <w:style w:type="paragraph" w:styleId="a9">
+    <w:name w:val="footer"/>
+    <w:basedOn w:val="a"/>
+    <w:link w:val="aa"/>
+    <w:uiPriority w:val="99"/>
+    <w:unhideWhenUsed/>
+    <w:rsid w:val="009C63FB"/>
+    <w:pPr>
+      <w:tabs>
+        <w:tab w:val="center" w:pos="4320"/>
+        <w:tab w:val="right" w:pos="8640"/>
+      </w:tabs>
+      <w:spacing w:after="0" w:line="240" w:lineRule="auto"/>
+    </w:pPr>
+  </w:style>
+  <w:style w:type="character" w:customStyle="1" w:styleId="aa">
+    <w:name w:val="页脚 字符"/>
+    <w:basedOn w:val="a0"/>
+    <w:link w:val="a9"/>
+    <w:uiPriority w:val="99"/>
+    <w:rsid w:val="009C63FB"/>
+  </w:style>
 </w:styles>
 </file>
 

</xml_diff>